<commit_message>
UPDATE: duc - sequence diagram
</commit_message>
<xml_diff>
--- a/Homework03/All/SRS.docx
+++ b/Homework03/All/SRS.docx
@@ -20598,17 +20598,16 @@
       </w:r>
       <w:proofErr w:type="spellEnd"/>
     </w:p>
-    <w:p/>
     <w:p>
       <w:r>
         <w:rPr>
           <w:noProof/>
         </w:rPr>
         <w:drawing>
-          <wp:inline distT="0" distB="0" distL="0" distR="0" wp14:anchorId="4784329A" wp14:editId="4ABF5B38">
-            <wp:extent cx="5756275" cy="7051675"/>
-            <wp:effectExtent l="0" t="0" r="0" b="0"/>
-            <wp:docPr id="916405799" name="Picture 1"/>
+          <wp:inline distT="0" distB="0" distL="0" distR="0" wp14:anchorId="2103B7B2" wp14:editId="1B027876">
+            <wp:extent cx="5428800" cy="8280000"/>
+            <wp:effectExtent l="0" t="0" r="0" b="635"/>
+            <wp:docPr id="614666234" name="Picture 1" descr="A diagram of a project&#10;&#10;Description automatically generated"/>
             <wp:cNvGraphicFramePr>
               <a:graphicFrameLocks xmlns:a="http://schemas.openxmlformats.org/drawingml/2006/main" noChangeAspect="1"/>
             </wp:cNvGraphicFramePr>
@@ -20616,7 +20615,7 @@
               <a:graphicData uri="http://schemas.openxmlformats.org/drawingml/2006/picture">
                 <pic:pic xmlns:pic="http://schemas.openxmlformats.org/drawingml/2006/picture">
                   <pic:nvPicPr>
-                    <pic:cNvPr id="916405799" name="Picture 916405799"/>
+                    <pic:cNvPr id="614666234" name="Picture 1" descr="A diagram of a project&#10;&#10;Description automatically generated"/>
                     <pic:cNvPicPr/>
                   </pic:nvPicPr>
                   <pic:blipFill>
@@ -20628,7 +20627,7 @@
                   <pic:spPr>
                     <a:xfrm>
                       <a:off x="0" y="0"/>
-                      <a:ext cx="5756275" cy="7051675"/>
+                      <a:ext cx="5428800" cy="8280000"/>
                     </a:xfrm>
                     <a:prstGeom prst="rect">
                       <a:avLst/>
@@ -20639,11 +20638,6 @@
             </a:graphic>
           </wp:inline>
         </w:drawing>
-      </w:r>
-    </w:p>
-    <w:p>
-      <w:r>
-        <w:br w:type="page"/>
       </w:r>
     </w:p>
     <w:p>

</xml_diff>